<commit_message>
fix login with email
</commit_message>
<xml_diff>
--- a/Hướng dẫn cài đặt.docx
+++ b/Hướng dẫn cài đặt.docx
@@ -264,7 +264,122 @@
           <w:szCs w:val="28"/>
           <w:lang w:val="vi-VN"/>
         </w:rPr>
-        <w:t xml:space="preserve"> để tới trang login, login với username là admin, password là admin</w:t>
+        <w:t xml:space="preserve"> để tới trang login, login với</w:t>
+      </w:r>
+      <w:r>
+        <w:rPr>
+          <w:sz w:val="28"/>
+          <w:szCs w:val="28"/>
+          <w:lang w:val="vi-VN"/>
+        </w:rPr>
+        <w:t xml:space="preserve"> tài</w:t>
+      </w:r>
+      <w:r>
+        <w:rPr>
+          <w:sz w:val="28"/>
+          <w:szCs w:val="28"/>
+          <w:lang w:val="vi-VN"/>
+        </w:rPr>
+        <w:t xml:space="preserve"> khoản admin</w:t>
+      </w:r>
+      <w:r>
+        <w:rPr>
+          <w:sz w:val="28"/>
+          <w:szCs w:val="28"/>
+          <w:lang w:val="vi-VN"/>
+        </w:rPr>
+        <w:t xml:space="preserve"> </w:t>
+      </w:r>
+      <w:r>
+        <w:rPr>
+          <w:sz w:val="28"/>
+          <w:szCs w:val="28"/>
+          <w:lang w:val="vi-VN"/>
+        </w:rPr>
+        <w:t>email</w:t>
+      </w:r>
+      <w:r>
+        <w:rPr>
+          <w:sz w:val="28"/>
+          <w:szCs w:val="28"/>
+          <w:lang w:val="vi-VN"/>
+        </w:rPr>
+        <w:t xml:space="preserve"> </w:t>
+      </w:r>
+      <w:r>
+        <w:rPr>
+          <w:sz w:val="28"/>
+          <w:szCs w:val="28"/>
+          <w:lang w:val="vi-VN"/>
+        </w:rPr>
+        <w:t>:</w:t>
+      </w:r>
+      <w:r>
+        <w:rPr>
+          <w:sz w:val="28"/>
+          <w:szCs w:val="28"/>
+          <w:lang w:val="vi-VN"/>
+        </w:rPr>
+        <w:t xml:space="preserve"> admin</w:t>
+      </w:r>
+      <w:r>
+        <w:rPr>
+          <w:sz w:val="28"/>
+          <w:szCs w:val="28"/>
+          <w:lang w:val="vi-VN"/>
+        </w:rPr>
+        <w:t>@admin.com</w:t>
+      </w:r>
+      <w:r>
+        <w:rPr>
+          <w:sz w:val="28"/>
+          <w:szCs w:val="28"/>
+          <w:lang w:val="vi-VN"/>
+        </w:rPr>
+        <w:t xml:space="preserve">, password </w:t>
+      </w:r>
+      <w:r>
+        <w:rPr>
+          <w:sz w:val="28"/>
+          <w:szCs w:val="28"/>
+          <w:lang w:val="vi-VN"/>
+        </w:rPr>
+        <w:t>:</w:t>
+      </w:r>
+      <w:r>
+        <w:rPr>
+          <w:sz w:val="28"/>
+          <w:szCs w:val="28"/>
+          <w:lang w:val="vi-VN"/>
+        </w:rPr>
+        <w:t xml:space="preserve"> </w:t>
+      </w:r>
+      <w:r>
+        <w:rPr>
+          <w:sz w:val="28"/>
+          <w:szCs w:val="28"/>
+          <w:lang w:val="vi-VN"/>
+        </w:rPr>
+        <w:t xml:space="preserve">admin. Còn với tài khoản user là email : </w:t>
+      </w:r>
+      <w:hyperlink r:id="rId8" w:history="1">
+        <w:r>
+          <w:rPr>
+            <w:rStyle w:val="Hyperlink"/>
+            <w:sz w:val="28"/>
+            <w:szCs w:val="28"/>
+            <w:lang w:val="vi-VN"/>
+          </w:rPr>
+          <w:t>user@user.com</w:t>
+        </w:r>
+      </w:hyperlink>
+      <w:r>
+        <w:rPr>
+          <w:sz w:val="28"/>
+          <w:szCs w:val="28"/>
+          <w:lang w:val="vi-VN"/>
+        </w:rPr>
+        <w:t xml:space="preserve"> password: user</w:t>
       </w:r>
     </w:p>
     <w:p>
@@ -278,17 +393,16 @@
       </w:pPr>
       <w:r>
         <w:rPr>
-          <w:noProof/>
           <w:sz w:val="28"/>
           <w:szCs w:val="28"/>
           <w:lang w:val="vi-VN"/>
         </w:rPr>
         <w:lastRenderedPageBreak/>
         <w:drawing>
-          <wp:inline distT="0" distB="0" distL="0" distR="0" wp14:anchorId="603BCD16" wp14:editId="5DE474F3">
-            <wp:extent cx="5943600" cy="1489075"/>
+          <wp:inline distT="0" distB="0" distL="0" distR="0" wp14:anchorId="6B867E7D" wp14:editId="6A22E0DF">
+            <wp:extent cx="5943600" cy="1415415"/>
             <wp:effectExtent l="0" t="0" r="0" b="0"/>
-            <wp:docPr id="2" name="Picture 2" descr="Graphical user interface, text, application, email&#10;&#10;Description automatically generated"/>
+            <wp:docPr id="3" name="Picture 3" descr="Text&#10;&#10;Description automatically generated with low confidence"/>
             <wp:cNvGraphicFramePr>
               <a:graphicFrameLocks xmlns:a="http://schemas.openxmlformats.org/drawingml/2006/main" noChangeAspect="1"/>
             </wp:cNvGraphicFramePr>
@@ -296,11 +410,11 @@
               <a:graphicData uri="http://schemas.openxmlformats.org/drawingml/2006/picture">
                 <pic:pic xmlns:pic="http://schemas.openxmlformats.org/drawingml/2006/picture">
                   <pic:nvPicPr>
-                    <pic:cNvPr id="2" name="Picture 2" descr="Graphical user interface, text, application, email&#10;&#10;Description automatically generated"/>
+                    <pic:cNvPr id="3" name="Picture 3" descr="Text&#10;&#10;Description automatically generated with low confidence"/>
                     <pic:cNvPicPr/>
                   </pic:nvPicPr>
                   <pic:blipFill>
-                    <a:blip r:embed="rId8"/>
+                    <a:blip r:embed="rId9"/>
                     <a:stretch>
                       <a:fillRect/>
                     </a:stretch>
@@ -308,7 +422,7 @@
                   <pic:spPr>
                     <a:xfrm>
                       <a:off x="0" y="0"/>
-                      <a:ext cx="5943600" cy="1489075"/>
+                      <a:ext cx="5943600" cy="1415415"/>
                     </a:xfrm>
                     <a:prstGeom prst="rect">
                       <a:avLst/>

</xml_diff>